<commit_message>
missing greek characters :(
</commit_message>
<xml_diff>
--- a/examples/misc_filter_show/output/DatumsAndThings.docx
+++ b/examples/misc_filter_show/output/DatumsAndThings.docx
@@ -23,7 +23,7 @@
         <w:pStyle w:val="Author"/>
       </w:pPr>
       <w:r>
-        <w:t>Imperator Caesar Divi filius Augustus</w:t>
+        <w:t>Ποντιος Πιλατος</w:t>
       </w:r>
     </w:p>
     <w:p>
@@ -31,7 +31,7 @@
         <w:pStyle w:val="Author"/>
       </w:pPr>
       <w:r>
-        <w:t>Πόντιος Πιλᾶτος</w:t>
+        <w:t>Imperator Caesar Divi filius Augustus</w:t>
         <w:br/>
         <w:t>SPQR CI — Lex Iniusta</w:t>
         <w:br/>
@@ -270,8 +270,28 @@
         <w:t xml:space="preserve">to get it done.)</w:t>
       </w:r>
     </w:p>
-    <w:bookmarkStart w:id="33" w:name="refs"/>
-    <w:bookmarkStart w:id="29" w:name="ref-aquinasSumma"/>
+    <w:p>
+      <w:pPr>
+        <w:pStyle w:val="BodyText"/>
+      </w:pPr>
+      <w:r>
+        <w:t xml:space="preserve">Finally, give Tommy the final word,</w:t>
+      </w:r>
+      <w:r>
+        <w:rPr>
+          <w:rStyle w:val="FootnoteReference"/>
+        </w:rPr>
+        <w:footnoteReference w:id="29"/>
+      </w:r>
+      <w:r>
+        <w:t xml:space="preserve"> </w:t>
+      </w:r>
+      <w:r>
+        <w:t xml:space="preserve">and note the author drop from his subsequent citation.</w:t>
+      </w:r>
+    </w:p>
+    <w:bookmarkStart w:id="34" w:name="refs"/>
+    <w:bookmarkStart w:id="30" w:name="ref-aquinasSumma"/>
     <w:p>
       <w:pPr>
         <w:pageBreakBefore/>
@@ -320,8 +340,8 @@
         <w:t xml:space="preserve">.</w:t>
       </w:r>
     </w:p>
-    <w:bookmarkEnd w:id="29"/>
-    <w:bookmarkStart w:id="30" w:name="ref-CCC.2017"/>
+    <w:bookmarkEnd w:id="30"/>
+    <w:bookmarkStart w:id="31" w:name="ref-CCC.2017"/>
     <w:p>
       <w:pPr>
         <w:pStyle w:val="Bibliography"/>
@@ -337,8 +357,8 @@
         <w:t xml:space="preserve">. 2nd ed. Vatican City; Washington, D.C.: Libreria Editrice Vaticana, 2019.</w:t>
       </w:r>
     </w:p>
-    <w:bookmarkEnd w:id="30"/>
-    <w:bookmarkStart w:id="31" w:name="ref-fischerBibliaSacraIuxta1994"/>
+    <w:bookmarkEnd w:id="31"/>
+    <w:bookmarkStart w:id="32" w:name="ref-fischerBibliaSacraIuxta1994"/>
     <w:p>
       <w:pPr>
         <w:pStyle w:val="Bibliography"/>
@@ -360,8 +380,8 @@
         <w:t xml:space="preserve">. Ed. quartam emendatam. Stuttgart: Deutsche Bibelgesellschaft, 1994.</w:t>
       </w:r>
     </w:p>
-    <w:bookmarkEnd w:id="31"/>
-    <w:bookmarkStart w:id="32" w:name="ref-usccb.PPF52006"/>
+    <w:bookmarkEnd w:id="32"/>
+    <w:bookmarkStart w:id="33" w:name="ref-usccb.PPF52006"/>
     <w:p>
       <w:pPr>
         <w:pStyle w:val="Bibliography"/>
@@ -383,8 +403,8 @@
         <w:t xml:space="preserve">. 5th ed. Washington, D.C: United States Conference of Catholic Bishops, 2006.</w:t>
       </w:r>
     </w:p>
-    <w:bookmarkEnd w:id="32"/>
     <w:bookmarkEnd w:id="33"/>
+    <w:bookmarkEnd w:id="34"/>
     <w:sectPr>
       <w:headerReference r:id="rId10" w:type="even"/>
       <w:headerReference r:id="rId9" w:type="default"/>
@@ -670,6 +690,35 @@
       </w:r>
       <w:r>
         <w:t xml:space="preserve">USCCB, Ibid.</w:t>
+      </w:r>
+    </w:p>
+  </w:footnote>
+  <w:footnote w:id="29">
+    <w:p>
+      <w:pPr>
+        <w:pStyle w:val="FootnoteText"/>
+      </w:pPr>
+      <w:r>
+        <w:rPr>
+          <w:rStyle w:val="FootnoteReference"/>
+        </w:rPr>
+        <w:footnoteRef/>
+      </w:r>
+      <w:r>
+        <w:t xml:space="preserve"> </w:t>
+      </w:r>
+      <w:r>
+        <w:rPr>
+          <w:iCs/>
+          <w:i/>
+        </w:rPr>
+        <w:t xml:space="preserve">ST</w:t>
+      </w:r>
+      <w:r>
+        <w:t xml:space="preserve"> </w:t>
+      </w:r>
+      <w:r>
+        <w:t xml:space="preserve">I-II, Q. 12.</w:t>
       </w:r>
     </w:p>
   </w:footnote>

</xml_diff>

<commit_message>
fixing citation processing for multiples
</commit_message>
<xml_diff>
--- a/examples/misc_filter_show/output/DatumsAndThings.docx
+++ b/examples/misc_filter_show/output/DatumsAndThings.docx
@@ -111,51 +111,49 @@
         </w:rPr>
         <w:footnoteReference w:id="20"/>
       </w:r>
+      <w:r>
+        <w:t xml:space="preserve"> </w:t>
+      </w:r>
+      <w:r>
+        <w:t xml:space="preserve">But a second citation becomes parenthetical with an italicized attribution as in</w:t>
+      </w:r>
+      <w:r>
+        <w:t xml:space="preserve"> </w:t>
+      </w:r>
+      <w:r>
+        <w:t xml:space="preserve">“</w:t>
+      </w:r>
+      <w:r>
+        <w:t xml:space="preserve">Qui non diligit, non novit Deum: quoniam Deus caritas est.</w:t>
+      </w:r>
+      <w:r>
+        <w:t xml:space="preserve">”</w:t>
+      </w:r>
+      <w:r>
+        <w:t xml:space="preserve"> </w:t>
+      </w:r>
+      <w:r>
+        <w:t xml:space="preserve">(1 John. 4:8</w:t>
+      </w:r>
+      <w:r>
+        <w:t xml:space="preserve"> </w:t>
+      </w:r>
+      <w:r>
+        <w:rPr>
+          <w:iCs/>
+          <w:i/>
+        </w:rPr>
+        <w:t xml:space="preserve">Vulgatam</w:t>
+      </w:r>
+      <w:r>
+        <w:t xml:space="preserve">)</w:t>
+      </w:r>
     </w:p>
     <w:p>
       <w:pPr>
         <w:pStyle w:val="BodyText"/>
       </w:pPr>
       <w:r>
-        <w:t xml:space="preserve">But a second citation becomes parenthetical with an italicized attribution as in</w:t>
-      </w:r>
-      <w:r>
-        <w:t xml:space="preserve"> </w:t>
-      </w:r>
-      <w:r>
-        <w:t xml:space="preserve">“</w:t>
-      </w:r>
-      <w:r>
-        <w:t xml:space="preserve">Qui non diligit, non novit Deum: quoniam Deus caritas est.</w:t>
-      </w:r>
-      <w:r>
-        <w:t xml:space="preserve">”</w:t>
-      </w:r>
-      <w:r>
-        <w:t xml:space="preserve"> </w:t>
-      </w:r>
-      <w:r>
-        <w:t xml:space="preserve">(1 John. 4:8</w:t>
-      </w:r>
-      <w:r>
-        <w:t xml:space="preserve"> </w:t>
-      </w:r>
-      <w:r>
-        <w:rPr>
-          <w:iCs/>
-          <w:i/>
-        </w:rPr>
-        <w:t xml:space="preserve">Vulgatam</w:t>
-      </w:r>
-      <w:r>
-        <w:t xml:space="preserve">)</w:t>
-      </w:r>
-    </w:p>
-    <w:p>
-      <w:pPr>
-        <w:pStyle w:val="BodyText"/>
-      </w:pPr>
-      <w:r>
         <w:t xml:space="preserve">The first time the Catechism gets cited, it’s the full deal.</w:t>
       </w:r>
       <w:r>
@@ -164,11 +162,9 @@
         </w:rPr>
         <w:footnoteReference w:id="21"/>
       </w:r>
-    </w:p>
-    <w:p>
-      <w:pPr>
-        <w:pStyle w:val="BodyText"/>
-      </w:pPr>
+      <w:r>
+        <w:t xml:space="preserve"> </w:t>
+      </w:r>
       <w:r>
         <w:t xml:space="preserve">But what does Tommy Quine-Quine have to say about the same subject?</w:t>
       </w:r>
@@ -178,11 +174,9 @@
         </w:rPr>
         <w:footnoteReference w:id="22"/>
       </w:r>
-    </w:p>
-    <w:p>
-      <w:pPr>
-        <w:pStyle w:val="BodyText"/>
-      </w:pPr>
+      <w:r>
+        <w:t xml:space="preserve"> </w:t>
+      </w:r>
       <w:r>
         <w:t xml:space="preserve">CCC with a stirring rebuttal!</w:t>
       </w:r>
@@ -239,7 +233,7 @@
         <w:t xml:space="preserve"> </w:t>
       </w:r>
       <w:r>
-        <w:t xml:space="preserve">has ready support for short titles, and since the Catechism doesn’t have an</w:t>
+        <w:t xml:space="preserve">(note URLs for links go in footnotes, but only in LaTeX) has ready support for short titles, and since the Catechism doesn’t have an</w:t>
       </w:r>
       <w:r>
         <w:t xml:space="preserve"> </w:t>
@@ -308,7 +302,13 @@
         <w:t xml:space="preserve"> </w:t>
       </w:r>
       <w:r>
-        <w:t xml:space="preserve">to get it done.)</w:t>
+        <w:t xml:space="preserve">to get it done.) It works with multiple citations, too.</w:t>
+      </w:r>
+      <w:r>
+        <w:rPr>
+          <w:rStyle w:val="FootnoteReference"/>
+        </w:rPr>
+        <w:footnoteReference w:id="29"/>
       </w:r>
     </w:p>
     <w:p>
@@ -316,13 +316,67 @@
         <w:pStyle w:val="BodyText"/>
       </w:pPr>
       <w:r>
-        <w:t xml:space="preserve">Finally, give Tommy the final word,</w:t>
+        <w:t xml:space="preserve">For Papal Encyclicals, we need to make sure the capitalization of the Latin name stays consistent, so this cite</w:t>
       </w:r>
       <w:r>
         <w:rPr>
           <w:rStyle w:val="FootnoteReference"/>
         </w:rPr>
-        <w:footnoteReference w:id="29"/>
+        <w:footnoteReference w:id="30"/>
+      </w:r>
+      <w:r>
+        <w:t xml:space="preserve"> </w:t>
+      </w:r>
+      <w:r>
+        <w:t xml:space="preserve">should mention</w:t>
+      </w:r>
+      <w:r>
+        <w:t xml:space="preserve"> </w:t>
+      </w:r>
+      <w:r>
+        <w:t xml:space="preserve">“</w:t>
+      </w:r>
+      <w:r>
+        <w:rPr>
+          <w:iCs/>
+          <w:i/>
+        </w:rPr>
+        <w:t xml:space="preserve">Fratelli tutti</w:t>
+      </w:r>
+      <w:r>
+        <w:t xml:space="preserve">”</w:t>
+      </w:r>
+      <w:r>
+        <w:t xml:space="preserve"> </w:t>
+      </w:r>
+      <w:r>
+        <w:t xml:space="preserve">but not in title case. Should also happen for its second mention</w:t>
+      </w:r>
+      <w:r>
+        <w:rPr>
+          <w:rStyle w:val="FootnoteReference"/>
+        </w:rPr>
+        <w:footnoteReference w:id="32"/>
+      </w:r>
+      <w:r>
+        <w:t xml:space="preserve"> </w:t>
+      </w:r>
+      <w:r>
+        <w:t xml:space="preserve">where it only goes by the Latin name. No quotes around any of it in the citation.</w:t>
+      </w:r>
+    </w:p>
+    <w:p>
+      <w:pPr>
+        <w:pStyle w:val="BodyText"/>
+      </w:pPr>
+      <w:r>
+        <w:t xml:space="preserve">In the end, we give Tommy the final word,</w:t>
+      </w:r>
+      <w:r>
+        <w:rPr>
+          <w:rStyle w:val="FootnoteReference"/>
+        </w:rPr>
+        <w:footnoteReference w:id="33"/>
       </w:r>
       <w:r>
         <w:t xml:space="preserve"> </w:t>
@@ -331,8 +385,8 @@
         <w:t xml:space="preserve">and note the author drop from his subsequent citation.</w:t>
       </w:r>
     </w:p>
-    <w:bookmarkStart w:id="34" w:name="refs"/>
-    <w:bookmarkStart w:id="30" w:name="ref-aquinasSumma"/>
+    <w:bookmarkStart w:id="39" w:name="refs"/>
+    <w:bookmarkStart w:id="34" w:name="ref-aquinasSumma"/>
     <w:p>
       <w:pPr>
         <w:pageBreakBefore/>
@@ -381,8 +435,8 @@
         <w:t xml:space="preserve">.</w:t>
       </w:r>
     </w:p>
-    <w:bookmarkEnd w:id="30"/>
-    <w:bookmarkStart w:id="31" w:name="ref-CCC.2017"/>
+    <w:bookmarkEnd w:id="34"/>
+    <w:bookmarkStart w:id="35" w:name="ref-CCC.2017"/>
     <w:p>
       <w:pPr>
         <w:pStyle w:val="Bibliography"/>
@@ -398,8 +452,8 @@
         <w:t xml:space="preserve">. 2nd ed. Vatican City; Washington, D.C.: Libreria Editrice Vaticana, 2019.</w:t>
       </w:r>
     </w:p>
-    <w:bookmarkEnd w:id="31"/>
-    <w:bookmarkStart w:id="32" w:name="ref-fischerBibliaSacraIuxta1994"/>
+    <w:bookmarkEnd w:id="35"/>
+    <w:bookmarkStart w:id="36" w:name="ref-fischerBibliaSacraIuxta1994"/>
     <w:p>
       <w:pPr>
         <w:pStyle w:val="Bibliography"/>
@@ -421,14 +475,20 @@
         <w:t xml:space="preserve">. Ed. quartam emendatam. Stuttgart: Deutsche Bibelgesellschaft, 1994.</w:t>
       </w:r>
     </w:p>
-    <w:bookmarkEnd w:id="32"/>
-    <w:bookmarkStart w:id="33" w:name="ref-usccb.PPF52006"/>
+    <w:bookmarkEnd w:id="36"/>
+    <w:bookmarkStart w:id="37" w:name="ref-francisFratelliTutti2020"/>
     <w:p>
       <w:pPr>
         <w:pStyle w:val="Bibliography"/>
       </w:pPr>
       <w:r>
-        <w:t xml:space="preserve">United States Conference of Catholic Bishops.</w:t>
+        <w:t xml:space="preserve">Pope Francis.</w:t>
+      </w:r>
+      <w:r>
+        <w:t xml:space="preserve"> </w:t>
+      </w:r>
+      <w:r>
+        <w:t xml:space="preserve">“Encyclical on Fraternity and Social Friendship</w:t>
       </w:r>
       <w:r>
         <w:t xml:space="preserve"> </w:t>
@@ -438,14 +498,57 @@
           <w:iCs/>
           <w:i/>
         </w:rPr>
+        <w:t xml:space="preserve">Fratelli tutti</w:t>
+      </w:r>
+      <w:r>
+        <w:t xml:space="preserve">,”</w:t>
+      </w:r>
+      <w:r>
+        <w:t xml:space="preserve"> </w:t>
+      </w:r>
+      <w:r>
+        <w:t xml:space="preserve">October 3, 2020. at The Holy See.</w:t>
+      </w:r>
+      <w:r>
+        <w:t xml:space="preserve"> </w:t>
+      </w:r>
+      <w:hyperlink r:id="rId31">
+        <w:r>
+          <w:rPr>
+            <w:rStyle w:val="Hyperlink"/>
+          </w:rPr>
+          <w:t xml:space="preserve">https://www.vatican.va/content/francesco/en/encyclicals/documents/papa-francesco_20201003_enciclica-fratelli-tutti.html</w:t>
+        </w:r>
+      </w:hyperlink>
+      <w:r>
+        <w:t xml:space="preserve">.</w:t>
+      </w:r>
+    </w:p>
+    <w:bookmarkEnd w:id="37"/>
+    <w:bookmarkStart w:id="38" w:name="ref-usccbPPF52006"/>
+    <w:p>
+      <w:pPr>
+        <w:pStyle w:val="Bibliography"/>
+      </w:pPr>
+      <w:r>
+        <w:t xml:space="preserve">United States Conference of Catholic Bishops.</w:t>
+      </w:r>
+      <w:r>
+        <w:t xml:space="preserve"> </w:t>
+      </w:r>
+      <w:r>
+        <w:rPr>
+          <w:iCs/>
+          <w:i/>
+        </w:rPr>
         <w:t xml:space="preserve">Program of Priestly Formation</w:t>
       </w:r>
       <w:r>
         <w:t xml:space="preserve">. 5th ed. Washington, D.C: United States Conference of Catholic Bishops, 2006.</w:t>
       </w:r>
     </w:p>
-    <w:bookmarkEnd w:id="33"/>
-    <w:bookmarkEnd w:id="34"/>
+    <w:bookmarkEnd w:id="38"/>
+    <w:bookmarkEnd w:id="39"/>
     <w:sectPr>
       <w:headerReference r:id="rId10" w:type="even"/>
       <w:headerReference r:id="rId9" w:type="default"/>
@@ -730,11 +833,147 @@
         <w:t xml:space="preserve"> </w:t>
       </w:r>
       <w:r>
-        <w:t xml:space="preserve">USCCB, Ibid.</w:t>
+        <w:t xml:space="preserve">USCCB, </w:t>
+      </w:r>
+      <w:r>
+        <w:rPr>
+          <w:iCs/>
+          <w:i/>
+        </w:rPr>
+        <w:t xml:space="preserve">Program of Priestly Formation</w:t>
+      </w:r>
+      <w:r>
+        <w:t xml:space="preserve">.</w:t>
       </w:r>
     </w:p>
   </w:footnote>
   <w:footnote w:id="29">
+    <w:p>
+      <w:pPr>
+        <w:pStyle w:val="FootnoteText"/>
+      </w:pPr>
+      <w:r>
+        <w:rPr>
+          <w:rStyle w:val="FootnoteReference"/>
+        </w:rPr>
+        <w:footnoteRef/>
+      </w:r>
+      <w:r>
+        <w:t xml:space="preserve"> </w:t>
+      </w:r>
+      <w:r>
+        <w:rPr>
+          <w:iCs/>
+          <w:i/>
+        </w:rPr>
+        <w:t xml:space="preserve">CCC</w:t>
+      </w:r>
+      <w:r>
+        <w:t xml:space="preserve">, p45; USCCB, </w:t>
+      </w:r>
+      <w:r>
+        <w:rPr>
+          <w:iCs/>
+          <w:i/>
+        </w:rPr>
+        <w:t xml:space="preserve">Program of Priestly Formation</w:t>
+      </w:r>
+      <w:r>
+        <w:t xml:space="preserve">, §17.</w:t>
+      </w:r>
+    </w:p>
+  </w:footnote>
+  <w:footnote w:id="30">
+    <w:p>
+      <w:pPr>
+        <w:pStyle w:val="FootnoteText"/>
+      </w:pPr>
+      <w:r>
+        <w:rPr>
+          <w:rStyle w:val="FootnoteReference"/>
+        </w:rPr>
+        <w:footnoteRef/>
+      </w:r>
+      <w:r>
+        <w:t xml:space="preserve"> </w:t>
+      </w:r>
+      <w:r>
+        <w:t xml:space="preserve">Pope Francis,</w:t>
+      </w:r>
+      <w:r>
+        <w:t xml:space="preserve"> </w:t>
+      </w:r>
+      <w:r>
+        <w:t xml:space="preserve">Encyclical on Fraternity and Social Friendship</w:t>
+      </w:r>
+      <w:r>
+        <w:t xml:space="preserve"> </w:t>
+      </w:r>
+      <w:r>
+        <w:rPr>
+          <w:iCs/>
+          <w:i/>
+        </w:rPr>
+        <w:t xml:space="preserve">Fratelli tutti</w:t>
+      </w:r>
+      <w:r>
+        <w:t xml:space="preserve">,</w:t>
+      </w:r>
+      <w:r>
+        <w:t xml:space="preserve"> </w:t>
+      </w:r>
+      <w:r>
+        <w:t xml:space="preserve">October 3, 2020, §42, at The Holy See,</w:t>
+      </w:r>
+      <w:r>
+        <w:t xml:space="preserve"> </w:t>
+      </w:r>
+      <w:hyperlink r:id="rId31">
+        <w:r>
+          <w:rPr>
+            <w:rStyle w:val="Hyperlink"/>
+          </w:rPr>
+          <w:t xml:space="preserve">https://www.vatican.va/content/francesco/en/encyclicals/documents/papa-francesco_20201003_enciclica-fratelli-tutti.html</w:t>
+        </w:r>
+      </w:hyperlink>
+      <w:r>
+        <w:t xml:space="preserve">.</w:t>
+      </w:r>
+    </w:p>
+  </w:footnote>
+  <w:footnote w:id="32">
+    <w:p>
+      <w:pPr>
+        <w:pStyle w:val="FootnoteText"/>
+      </w:pPr>
+      <w:r>
+        <w:rPr>
+          <w:rStyle w:val="FootnoteReference"/>
+        </w:rPr>
+        <w:footnoteRef/>
+      </w:r>
+      <w:r>
+        <w:t xml:space="preserve"> </w:t>
+      </w:r>
+      <w:r>
+        <w:rPr>
+          <w:iCs/>
+          <w:i/>
+        </w:rPr>
+        <w:t xml:space="preserve">Fratelli tutti</w:t>
+      </w:r>
+      <w:r>
+        <w:t xml:space="preserve">,</w:t>
+      </w:r>
+      <w:r>
+        <w:t xml:space="preserve"> </w:t>
+      </w:r>
+      <w:r>
+        <w:t xml:space="preserve">§56.</w:t>
+      </w:r>
+    </w:p>
+  </w:footnote>
+  <w:footnote w:id="33">
     <w:p>
       <w:pPr>
         <w:pStyle w:val="FootnoteText"/>

</xml_diff>

<commit_message>
off in the weeds 🙄
</commit_message>
<xml_diff>
--- a/examples/misc_filter_show/output/DatumsAndThings.docx
+++ b/examples/misc_filter_show/output/DatumsAndThings.docx
@@ -58,13 +58,13 @@
           <w:iCs/>
           <w:i/>
         </w:rPr>
-        <w:t xml:space="preserve">Divi</w:t>
-      </w:r>
-      <w:r>
-        <w:t xml:space="preserve"> </w:t>
-      </w:r>
-      <w:r>
-        <w:t xml:space="preserve">filius Augustus</w:t>
+        <w:t xml:space="preserve">Divi filius</w:t>
+      </w:r>
+      <w:r>
+        <w:t xml:space="preserve"> </w:t>
+      </w:r>
+      <w:r>
+        <w:t xml:space="preserve">Augustus</w:t>
       </w:r>
       <w:r>
         <w:br/>
@@ -76,7 +76,7 @@
         <w:br/>
       </w:r>
       <w:r>
-        <w:t xml:space="preserve">April 3, 0033</w:t>
+        <w:t xml:space="preserve">April 3, 786 A.U.C.</w:t>
       </w:r>
     </w:p>
     <w:p>

</xml_diff>